<commit_message>
updating the steps followed doc by adding delails regarging visualizations
</commit_message>
<xml_diff>
--- a/Steps Followed.docx
+++ b/Steps Followed.docx
@@ -373,13 +373,27 @@
         <w:rPr>
           <w:rFonts w:ascii="Times New Roman" w:hAnsi="Times New Roman" w:cs="Times New Roman"/>
         </w:rPr>
-        <w:t xml:space="preserve"> cells</w:t>
-      </w:r>
-      <w:r>
-        <w:rPr>
-          <w:rFonts w:ascii="Times New Roman" w:hAnsi="Times New Roman" w:cs="Times New Roman"/>
-        </w:rPr>
-        <w:t>(all rows in one column)</w:t>
+        <w:t xml:space="preserve"> </w:t>
+      </w:r>
+      <w:proofErr w:type="gramStart"/>
+      <w:r>
+        <w:rPr>
+          <w:rFonts w:ascii="Times New Roman" w:hAnsi="Times New Roman" w:cs="Times New Roman"/>
+        </w:rPr>
+        <w:t>cells</w:t>
+      </w:r>
+      <w:r>
+        <w:rPr>
+          <w:rFonts w:ascii="Times New Roman" w:hAnsi="Times New Roman" w:cs="Times New Roman"/>
+        </w:rPr>
+        <w:t>(</w:t>
+      </w:r>
+      <w:proofErr w:type="gramEnd"/>
+      <w:r>
+        <w:rPr>
+          <w:rFonts w:ascii="Times New Roman" w:hAnsi="Times New Roman" w:cs="Times New Roman"/>
+        </w:rPr>
+        <w:t>all rows in one column)</w:t>
       </w:r>
       <w:r>
         <w:rPr>
@@ -437,7 +451,21 @@
         <w:rPr>
           <w:rFonts w:ascii="Times New Roman" w:hAnsi="Times New Roman" w:cs="Times New Roman"/>
         </w:rPr>
-        <w:t xml:space="preserve">   - Delimiter Splitting: Split the Product column by delimiter ( | ) to separate "Product Name" and "Product Segment," </w:t>
+        <w:t xml:space="preserve">   - Delimiter Splitting: Split the Product column by delimiter </w:t>
+      </w:r>
+      <w:proofErr w:type="gramStart"/>
+      <w:r>
+        <w:rPr>
+          <w:rFonts w:ascii="Times New Roman" w:hAnsi="Times New Roman" w:cs="Times New Roman"/>
+        </w:rPr>
+        <w:t>( |</w:t>
+      </w:r>
+      <w:proofErr w:type="gramEnd"/>
+      <w:r>
+        <w:rPr>
+          <w:rFonts w:ascii="Times New Roman" w:hAnsi="Times New Roman" w:cs="Times New Roman"/>
+        </w:rPr>
+        <w:t xml:space="preserve"> ) to separate "Product Name" and "Product Segment," </w:t>
       </w:r>
       <w:r>
         <w:rPr>
@@ -806,6 +834,620 @@
           <w:rFonts w:ascii="Times New Roman" w:hAnsi="Times New Roman" w:cs="Times New Roman"/>
         </w:rPr>
         <w:t>.</w:t>
+      </w:r>
+    </w:p>
+    <w:p>
+      <w:pPr>
+        <w:spacing w:after="0"/>
+        <w:rPr>
+          <w:rFonts w:ascii="Times New Roman" w:hAnsi="Times New Roman" w:cs="Times New Roman"/>
+        </w:rPr>
+      </w:pPr>
+    </w:p>
+    <w:p>
+      <w:pPr>
+        <w:spacing w:after="0"/>
+        <w:rPr>
+          <w:rFonts w:ascii="Times New Roman" w:hAnsi="Times New Roman" w:cs="Times New Roman"/>
+        </w:rPr>
+      </w:pPr>
+    </w:p>
+    <w:p>
+      <w:pPr>
+        <w:spacing w:after="0"/>
+        <w:rPr>
+          <w:rFonts w:ascii="Times New Roman" w:hAnsi="Times New Roman" w:cs="Times New Roman"/>
+        </w:rPr>
+      </w:pPr>
+      <w:r>
+        <w:rPr>
+          <w:rFonts w:ascii="Times New Roman" w:hAnsi="Times New Roman" w:cs="Times New Roman"/>
+        </w:rPr>
+        <w:t>Steps Followed in Generating Visualizations</w:t>
+      </w:r>
+    </w:p>
+    <w:p>
+      <w:pPr>
+        <w:spacing w:after="0"/>
+        <w:rPr>
+          <w:rFonts w:ascii="Times New Roman" w:hAnsi="Times New Roman" w:cs="Times New Roman"/>
+        </w:rPr>
+      </w:pPr>
+    </w:p>
+    <w:p>
+      <w:pPr>
+        <w:spacing w:after="0"/>
+        <w:rPr>
+          <w:rFonts w:ascii="Times New Roman" w:hAnsi="Times New Roman" w:cs="Times New Roman"/>
+          <w:b/>
+          <w:bCs/>
+        </w:rPr>
+      </w:pPr>
+      <w:r>
+        <w:rPr>
+          <w:rFonts w:ascii="Times New Roman" w:hAnsi="Times New Roman" w:cs="Times New Roman"/>
+          <w:b/>
+          <w:bCs/>
+        </w:rPr>
+        <w:t xml:space="preserve">Visualization </w:t>
+      </w:r>
+      <w:r>
+        <w:rPr>
+          <w:rFonts w:ascii="Times New Roman" w:hAnsi="Times New Roman" w:cs="Times New Roman"/>
+          <w:b/>
+          <w:bCs/>
+        </w:rPr>
+        <w:t xml:space="preserve">1: Creating the Total Revenue by Country Visualization  </w:t>
+      </w:r>
+    </w:p>
+    <w:p>
+      <w:pPr>
+        <w:spacing w:after="0"/>
+        <w:rPr>
+          <w:rFonts w:ascii="Times New Roman" w:hAnsi="Times New Roman" w:cs="Times New Roman"/>
+        </w:rPr>
+      </w:pPr>
+      <w:r>
+        <w:rPr>
+          <w:rFonts w:ascii="Times New Roman" w:hAnsi="Times New Roman" w:cs="Times New Roman"/>
+          <w:b/>
+          <w:bCs/>
+        </w:rPr>
+        <w:t>Objective</w:t>
+      </w:r>
+      <w:r>
+        <w:rPr>
+          <w:rFonts w:ascii="Times New Roman" w:hAnsi="Times New Roman" w:cs="Times New Roman"/>
+        </w:rPr>
+        <w:t xml:space="preserve">: Begin by visualizing the total revenue across all countries to identify high-revenue regions.  </w:t>
+      </w:r>
+    </w:p>
+    <w:p>
+      <w:pPr>
+        <w:spacing w:after="0"/>
+        <w:rPr>
+          <w:rFonts w:ascii="Times New Roman" w:hAnsi="Times New Roman" w:cs="Times New Roman"/>
+        </w:rPr>
+      </w:pPr>
+      <w:r>
+        <w:rPr>
+          <w:rFonts w:ascii="Times New Roman" w:hAnsi="Times New Roman" w:cs="Times New Roman"/>
+          <w:b/>
+          <w:bCs/>
+        </w:rPr>
+        <w:t>Approach</w:t>
+      </w:r>
+      <w:r>
+        <w:rPr>
+          <w:rFonts w:ascii="Times New Roman" w:hAnsi="Times New Roman" w:cs="Times New Roman"/>
+        </w:rPr>
+        <w:t xml:space="preserve">: Used a column chart to display revenue aggregated by country, which includes data from all manufacturers.  </w:t>
+      </w:r>
+    </w:p>
+    <w:p>
+      <w:pPr>
+        <w:spacing w:after="0"/>
+        <w:rPr>
+          <w:rFonts w:ascii="Times New Roman" w:hAnsi="Times New Roman" w:cs="Times New Roman"/>
+        </w:rPr>
+      </w:pPr>
+      <w:r>
+        <w:rPr>
+          <w:rFonts w:ascii="Times New Roman" w:hAnsi="Times New Roman" w:cs="Times New Roman"/>
+          <w:b/>
+          <w:bCs/>
+        </w:rPr>
+        <w:t>Outcome</w:t>
+      </w:r>
+      <w:r>
+        <w:rPr>
+          <w:rFonts w:ascii="Times New Roman" w:hAnsi="Times New Roman" w:cs="Times New Roman"/>
+        </w:rPr>
+        <w:t>: This visualization provided a clear, high-level view of revenue distribution across different regions, helping to identify top-performing countries.</w:t>
+      </w:r>
+    </w:p>
+    <w:p>
+      <w:pPr>
+        <w:spacing w:after="0"/>
+        <w:rPr>
+          <w:rFonts w:ascii="Times New Roman" w:hAnsi="Times New Roman" w:cs="Times New Roman"/>
+        </w:rPr>
+      </w:pPr>
+    </w:p>
+    <w:p>
+      <w:pPr>
+        <w:spacing w:after="0"/>
+        <w:rPr>
+          <w:rFonts w:ascii="Times New Roman" w:hAnsi="Times New Roman" w:cs="Times New Roman"/>
+          <w:b/>
+          <w:bCs/>
+        </w:rPr>
+      </w:pPr>
+      <w:r>
+        <w:rPr>
+          <w:rFonts w:ascii="Times New Roman" w:hAnsi="Times New Roman" w:cs="Times New Roman"/>
+          <w:b/>
+          <w:bCs/>
+        </w:rPr>
+        <w:t xml:space="preserve">Visualization </w:t>
+      </w:r>
+      <w:r>
+        <w:rPr>
+          <w:rFonts w:ascii="Times New Roman" w:hAnsi="Times New Roman" w:cs="Times New Roman"/>
+          <w:b/>
+          <w:bCs/>
+        </w:rPr>
+        <w:t xml:space="preserve">2: Adding Manufacturer Breakdown to Revenue by Country  </w:t>
+      </w:r>
+    </w:p>
+    <w:p>
+      <w:pPr>
+        <w:spacing w:after="0"/>
+        <w:rPr>
+          <w:rFonts w:ascii="Times New Roman" w:hAnsi="Times New Roman" w:cs="Times New Roman"/>
+        </w:rPr>
+      </w:pPr>
+      <w:r>
+        <w:rPr>
+          <w:rFonts w:ascii="Times New Roman" w:hAnsi="Times New Roman" w:cs="Times New Roman"/>
+          <w:b/>
+          <w:bCs/>
+        </w:rPr>
+        <w:t>Objective</w:t>
+      </w:r>
+      <w:r>
+        <w:rPr>
+          <w:rFonts w:ascii="Times New Roman" w:hAnsi="Times New Roman" w:cs="Times New Roman"/>
+        </w:rPr>
+        <w:t xml:space="preserve">: Further break down revenue by country, with a focus on top competitors.  </w:t>
+      </w:r>
+    </w:p>
+    <w:p>
+      <w:pPr>
+        <w:spacing w:after="0"/>
+        <w:rPr>
+          <w:rFonts w:ascii="Times New Roman" w:hAnsi="Times New Roman" w:cs="Times New Roman"/>
+        </w:rPr>
+      </w:pPr>
+      <w:r>
+        <w:rPr>
+          <w:rFonts w:ascii="Times New Roman" w:hAnsi="Times New Roman" w:cs="Times New Roman"/>
+          <w:b/>
+          <w:bCs/>
+        </w:rPr>
+        <w:t>Approach</w:t>
+      </w:r>
+      <w:r>
+        <w:rPr>
+          <w:rFonts w:ascii="Times New Roman" w:hAnsi="Times New Roman" w:cs="Times New Roman"/>
+        </w:rPr>
+        <w:t xml:space="preserve">:  </w:t>
+      </w:r>
+    </w:p>
+    <w:p>
+      <w:pPr>
+        <w:spacing w:after="0"/>
+        <w:rPr>
+          <w:rFonts w:ascii="Times New Roman" w:hAnsi="Times New Roman" w:cs="Times New Roman"/>
+        </w:rPr>
+      </w:pPr>
+      <w:r>
+        <w:rPr>
+          <w:rFonts w:ascii="Times New Roman" w:hAnsi="Times New Roman" w:cs="Times New Roman"/>
+        </w:rPr>
+        <w:t xml:space="preserve">Created a stacked column chart to represent total revenue by country with an additional layer of manufacturer details.  </w:t>
+      </w:r>
+    </w:p>
+    <w:p>
+      <w:pPr>
+        <w:spacing w:after="0"/>
+        <w:rPr>
+          <w:rFonts w:ascii="Times New Roman" w:hAnsi="Times New Roman" w:cs="Times New Roman"/>
+        </w:rPr>
+      </w:pPr>
+      <w:r>
+        <w:rPr>
+          <w:rFonts w:ascii="Times New Roman" w:hAnsi="Times New Roman" w:cs="Times New Roman"/>
+        </w:rPr>
+        <w:t xml:space="preserve">Grouped manufacturers into three categories: Top Competitors, VanArsdel, and Others for clearer analysis.  </w:t>
+      </w:r>
+    </w:p>
+    <w:p>
+      <w:pPr>
+        <w:spacing w:after="0"/>
+        <w:rPr>
+          <w:rFonts w:ascii="Times New Roman" w:hAnsi="Times New Roman" w:cs="Times New Roman"/>
+        </w:rPr>
+      </w:pPr>
+      <w:r>
+        <w:rPr>
+          <w:rFonts w:ascii="Times New Roman" w:hAnsi="Times New Roman" w:cs="Times New Roman"/>
+        </w:rPr>
+        <w:t xml:space="preserve">We can </w:t>
+      </w:r>
+      <w:r>
+        <w:rPr>
+          <w:rFonts w:ascii="Times New Roman" w:hAnsi="Times New Roman" w:cs="Times New Roman"/>
+        </w:rPr>
+        <w:t xml:space="preserve">view the data as a table (right-click &gt; "Show as Table") for exact numerical comparisons.  </w:t>
+      </w:r>
+    </w:p>
+    <w:p>
+      <w:pPr>
+        <w:spacing w:after="0"/>
+        <w:rPr>
+          <w:rFonts w:ascii="Times New Roman" w:hAnsi="Times New Roman" w:cs="Times New Roman"/>
+        </w:rPr>
+      </w:pPr>
+      <w:r>
+        <w:rPr>
+          <w:rFonts w:ascii="Times New Roman" w:hAnsi="Times New Roman" w:cs="Times New Roman"/>
+          <w:b/>
+          <w:bCs/>
+        </w:rPr>
+        <w:t>Outcome</w:t>
+      </w:r>
+      <w:r>
+        <w:rPr>
+          <w:rFonts w:ascii="Times New Roman" w:hAnsi="Times New Roman" w:cs="Times New Roman"/>
+        </w:rPr>
+        <w:t>: This visualization allowed for a more granular analysis, enabling comparisons between the top manufacturers and other players across each country.</w:t>
+      </w:r>
+    </w:p>
+    <w:p>
+      <w:pPr>
+        <w:spacing w:after="0"/>
+        <w:rPr>
+          <w:rFonts w:ascii="Times New Roman" w:hAnsi="Times New Roman" w:cs="Times New Roman"/>
+        </w:rPr>
+      </w:pPr>
+    </w:p>
+    <w:p>
+      <w:pPr>
+        <w:spacing w:after="0"/>
+        <w:rPr>
+          <w:rFonts w:ascii="Times New Roman" w:hAnsi="Times New Roman" w:cs="Times New Roman"/>
+          <w:b/>
+          <w:bCs/>
+        </w:rPr>
+      </w:pPr>
+      <w:r>
+        <w:rPr>
+          <w:rFonts w:ascii="Times New Roman" w:hAnsi="Times New Roman" w:cs="Times New Roman"/>
+          <w:b/>
+          <w:bCs/>
+        </w:rPr>
+        <w:t xml:space="preserve">Visualization </w:t>
+      </w:r>
+      <w:r>
+        <w:rPr>
+          <w:rFonts w:ascii="Times New Roman" w:hAnsi="Times New Roman" w:cs="Times New Roman"/>
+          <w:b/>
+          <w:bCs/>
+        </w:rPr>
+        <w:t xml:space="preserve">3: Generating a </w:t>
+      </w:r>
+      <w:proofErr w:type="spellStart"/>
+      <w:r>
+        <w:rPr>
+          <w:rFonts w:ascii="Times New Roman" w:hAnsi="Times New Roman" w:cs="Times New Roman"/>
+          <w:b/>
+          <w:bCs/>
+        </w:rPr>
+        <w:t>Treemap</w:t>
+      </w:r>
+      <w:proofErr w:type="spellEnd"/>
+      <w:r>
+        <w:rPr>
+          <w:rFonts w:ascii="Times New Roman" w:hAnsi="Times New Roman" w:cs="Times New Roman"/>
+          <w:b/>
+          <w:bCs/>
+        </w:rPr>
+        <w:t xml:space="preserve"> for Revenue by Manufacturer  </w:t>
+      </w:r>
+    </w:p>
+    <w:p>
+      <w:pPr>
+        <w:spacing w:after="0"/>
+        <w:rPr>
+          <w:rFonts w:ascii="Times New Roman" w:hAnsi="Times New Roman" w:cs="Times New Roman"/>
+        </w:rPr>
+      </w:pPr>
+      <w:r>
+        <w:rPr>
+          <w:rFonts w:ascii="Times New Roman" w:hAnsi="Times New Roman" w:cs="Times New Roman"/>
+          <w:b/>
+          <w:bCs/>
+        </w:rPr>
+        <w:t>Objective</w:t>
+      </w:r>
+      <w:r>
+        <w:rPr>
+          <w:rFonts w:ascii="Times New Roman" w:hAnsi="Times New Roman" w:cs="Times New Roman"/>
+        </w:rPr>
+        <w:t xml:space="preserve">: Make it easy to identify individual manufacturers’ revenue contributions visually.  </w:t>
+      </w:r>
+    </w:p>
+    <w:p>
+      <w:pPr>
+        <w:spacing w:after="0"/>
+        <w:rPr>
+          <w:rFonts w:ascii="Times New Roman" w:hAnsi="Times New Roman" w:cs="Times New Roman"/>
+        </w:rPr>
+      </w:pPr>
+      <w:r>
+        <w:rPr>
+          <w:rFonts w:ascii="Times New Roman" w:hAnsi="Times New Roman" w:cs="Times New Roman"/>
+          <w:b/>
+          <w:bCs/>
+        </w:rPr>
+        <w:t>Approach</w:t>
+      </w:r>
+      <w:r>
+        <w:rPr>
+          <w:rFonts w:ascii="Times New Roman" w:hAnsi="Times New Roman" w:cs="Times New Roman"/>
+        </w:rPr>
+        <w:t xml:space="preserve">:  </w:t>
+      </w:r>
+    </w:p>
+    <w:p>
+      <w:pPr>
+        <w:spacing w:after="0"/>
+        <w:rPr>
+          <w:rFonts w:ascii="Times New Roman" w:hAnsi="Times New Roman" w:cs="Times New Roman"/>
+        </w:rPr>
+      </w:pPr>
+      <w:r>
+        <w:rPr>
+          <w:rFonts w:ascii="Times New Roman" w:hAnsi="Times New Roman" w:cs="Times New Roman"/>
+        </w:rPr>
+        <w:t xml:space="preserve">Created a </w:t>
+      </w:r>
+      <w:proofErr w:type="spellStart"/>
+      <w:r>
+        <w:rPr>
+          <w:rFonts w:ascii="Times New Roman" w:hAnsi="Times New Roman" w:cs="Times New Roman"/>
+        </w:rPr>
+        <w:t>treemap</w:t>
+      </w:r>
+      <w:proofErr w:type="spellEnd"/>
+      <w:r>
+        <w:rPr>
+          <w:rFonts w:ascii="Times New Roman" w:hAnsi="Times New Roman" w:cs="Times New Roman"/>
+        </w:rPr>
+        <w:t xml:space="preserve"> that displays revenue by manufacturer, allowing users to quickly see each manufacturer's share.  </w:t>
+      </w:r>
+    </w:p>
+    <w:p>
+      <w:pPr>
+        <w:spacing w:after="0"/>
+        <w:rPr>
+          <w:rFonts w:ascii="Times New Roman" w:hAnsi="Times New Roman" w:cs="Times New Roman"/>
+        </w:rPr>
+      </w:pPr>
+      <w:r>
+        <w:rPr>
+          <w:rFonts w:ascii="Times New Roman" w:hAnsi="Times New Roman" w:cs="Times New Roman"/>
+        </w:rPr>
+        <w:t xml:space="preserve">Applied a filter based on the manufacturer groups defined in Step 2, focusing on Top Competitors and VanArsdel, while excluding smaller competitors.  </w:t>
+      </w:r>
+    </w:p>
+    <w:p>
+      <w:pPr>
+        <w:spacing w:after="0"/>
+        <w:rPr>
+          <w:rFonts w:ascii="Times New Roman" w:hAnsi="Times New Roman" w:cs="Times New Roman"/>
+        </w:rPr>
+      </w:pPr>
+      <w:r>
+        <w:rPr>
+          <w:rFonts w:ascii="Times New Roman" w:hAnsi="Times New Roman" w:cs="Times New Roman"/>
+          <w:b/>
+          <w:bCs/>
+        </w:rPr>
+        <w:t>Outcome</w:t>
+      </w:r>
+      <w:r>
+        <w:rPr>
+          <w:rFonts w:ascii="Times New Roman" w:hAnsi="Times New Roman" w:cs="Times New Roman"/>
+        </w:rPr>
+        <w:t xml:space="preserve">: This filtered </w:t>
+      </w:r>
+      <w:proofErr w:type="spellStart"/>
+      <w:r>
+        <w:rPr>
+          <w:rFonts w:ascii="Times New Roman" w:hAnsi="Times New Roman" w:cs="Times New Roman"/>
+        </w:rPr>
+        <w:t>treemap</w:t>
+      </w:r>
+      <w:proofErr w:type="spellEnd"/>
+      <w:r>
+        <w:rPr>
+          <w:rFonts w:ascii="Times New Roman" w:hAnsi="Times New Roman" w:cs="Times New Roman"/>
+        </w:rPr>
+        <w:t xml:space="preserve"> offers a simplified view, focusing only on major competitors, making it easier to track significant players in the market.</w:t>
+      </w:r>
+    </w:p>
+    <w:p>
+      <w:pPr>
+        <w:spacing w:after="0"/>
+        <w:rPr>
+          <w:rFonts w:ascii="Times New Roman" w:hAnsi="Times New Roman" w:cs="Times New Roman"/>
+          <w:b/>
+          <w:bCs/>
+        </w:rPr>
+      </w:pPr>
+    </w:p>
+    <w:p>
+      <w:pPr>
+        <w:spacing w:after="0"/>
+        <w:rPr>
+          <w:rFonts w:ascii="Times New Roman" w:hAnsi="Times New Roman" w:cs="Times New Roman"/>
+        </w:rPr>
+      </w:pPr>
+      <w:r>
+        <w:rPr>
+          <w:rFonts w:ascii="Times New Roman" w:hAnsi="Times New Roman" w:cs="Times New Roman"/>
+          <w:b/>
+          <w:bCs/>
+        </w:rPr>
+        <w:t xml:space="preserve">Visualization </w:t>
+      </w:r>
+      <w:r>
+        <w:rPr>
+          <w:rFonts w:ascii="Times New Roman" w:hAnsi="Times New Roman" w:cs="Times New Roman"/>
+          <w:b/>
+          <w:bCs/>
+        </w:rPr>
+        <w:t xml:space="preserve">4: Visualizing Revenue Trends Over Time </w:t>
+      </w:r>
+      <w:r>
+        <w:rPr>
+          <w:rFonts w:ascii="Times New Roman" w:hAnsi="Times New Roman" w:cs="Times New Roman"/>
+        </w:rPr>
+        <w:t xml:space="preserve"> </w:t>
+      </w:r>
+    </w:p>
+    <w:p>
+      <w:pPr>
+        <w:spacing w:after="0"/>
+        <w:rPr>
+          <w:rFonts w:ascii="Times New Roman" w:hAnsi="Times New Roman" w:cs="Times New Roman"/>
+        </w:rPr>
+      </w:pPr>
+      <w:r>
+        <w:rPr>
+          <w:rFonts w:ascii="Times New Roman" w:hAnsi="Times New Roman" w:cs="Times New Roman"/>
+          <w:b/>
+          <w:bCs/>
+        </w:rPr>
+        <w:t>Objective</w:t>
+      </w:r>
+      <w:r>
+        <w:rPr>
+          <w:rFonts w:ascii="Times New Roman" w:hAnsi="Times New Roman" w:cs="Times New Roman"/>
+        </w:rPr>
+        <w:t xml:space="preserve">: </w:t>
+      </w:r>
+      <w:proofErr w:type="spellStart"/>
+      <w:r>
+        <w:rPr>
+          <w:rFonts w:ascii="Times New Roman" w:hAnsi="Times New Roman" w:cs="Times New Roman"/>
+        </w:rPr>
+        <w:t>Analyze</w:t>
+      </w:r>
+      <w:proofErr w:type="spellEnd"/>
+      <w:r>
+        <w:rPr>
+          <w:rFonts w:ascii="Times New Roman" w:hAnsi="Times New Roman" w:cs="Times New Roman"/>
+        </w:rPr>
+        <w:t xml:space="preserve"> revenue trends over time to identify any seasonal or cyclical patterns.  </w:t>
+      </w:r>
+    </w:p>
+    <w:p>
+      <w:pPr>
+        <w:spacing w:after="0"/>
+        <w:rPr>
+          <w:rFonts w:ascii="Times New Roman" w:hAnsi="Times New Roman" w:cs="Times New Roman"/>
+        </w:rPr>
+      </w:pPr>
+      <w:r>
+        <w:rPr>
+          <w:rFonts w:ascii="Times New Roman" w:hAnsi="Times New Roman" w:cs="Times New Roman"/>
+          <w:b/>
+          <w:bCs/>
+        </w:rPr>
+        <w:t>Approach</w:t>
+      </w:r>
+      <w:r>
+        <w:rPr>
+          <w:rFonts w:ascii="Times New Roman" w:hAnsi="Times New Roman" w:cs="Times New Roman"/>
+        </w:rPr>
+        <w:t xml:space="preserve">:  </w:t>
+      </w:r>
+    </w:p>
+    <w:p>
+      <w:pPr>
+        <w:spacing w:after="0"/>
+        <w:rPr>
+          <w:rFonts w:ascii="Times New Roman" w:hAnsi="Times New Roman" w:cs="Times New Roman"/>
+        </w:rPr>
+      </w:pPr>
+      <w:r>
+        <w:rPr>
+          <w:rFonts w:ascii="Times New Roman" w:hAnsi="Times New Roman" w:cs="Times New Roman"/>
+        </w:rPr>
+        <w:t xml:space="preserve">Used a clustered column chart with a date hierarchy (Year, Quarter, Month, Day) to visualize revenue over different time frames.  </w:t>
+      </w:r>
+    </w:p>
+    <w:p>
+      <w:pPr>
+        <w:spacing w:after="0"/>
+        <w:rPr>
+          <w:rFonts w:ascii="Times New Roman" w:hAnsi="Times New Roman" w:cs="Times New Roman"/>
+        </w:rPr>
+      </w:pPr>
+      <w:r>
+        <w:rPr>
+          <w:rFonts w:ascii="Times New Roman" w:hAnsi="Times New Roman" w:cs="Times New Roman"/>
+        </w:rPr>
+        <w:t xml:space="preserve">Enabled drill-down functionality, allowing users to move through different levels of the hierarchy for more detailed insights.  </w:t>
+      </w:r>
+    </w:p>
+    <w:p>
+      <w:pPr>
+        <w:spacing w:after="0"/>
+        <w:rPr>
+          <w:rFonts w:ascii="Times New Roman" w:hAnsi="Times New Roman" w:cs="Times New Roman"/>
+        </w:rPr>
+      </w:pPr>
+      <w:r>
+        <w:rPr>
+          <w:rFonts w:ascii="Times New Roman" w:hAnsi="Times New Roman" w:cs="Times New Roman"/>
+          <w:b/>
+          <w:bCs/>
+        </w:rPr>
+        <w:t>Outcome</w:t>
+      </w:r>
+      <w:r>
+        <w:rPr>
+          <w:rFonts w:ascii="Times New Roman" w:hAnsi="Times New Roman" w:cs="Times New Roman"/>
+        </w:rPr>
+        <w:t xml:space="preserve">: This visualization enables stakeholders to </w:t>
+      </w:r>
+      <w:proofErr w:type="spellStart"/>
+      <w:r>
+        <w:rPr>
+          <w:rFonts w:ascii="Times New Roman" w:hAnsi="Times New Roman" w:cs="Times New Roman"/>
+        </w:rPr>
+        <w:t>analyze</w:t>
+      </w:r>
+      <w:proofErr w:type="spellEnd"/>
+      <w:r>
+        <w:rPr>
+          <w:rFonts w:ascii="Times New Roman" w:hAnsi="Times New Roman" w:cs="Times New Roman"/>
+        </w:rPr>
+        <w:t xml:space="preserve"> revenue fluctuations across time, providing insights into patterns that may influence strategic decisions.</w:t>
       </w:r>
     </w:p>
     <w:p>
@@ -1429,6 +2071,7 @@
   <w:style w:type="character" w:default="1" w:styleId="DefaultParagraphFont">
     <w:name w:val="Default Paragraph Font"/>
     <w:uiPriority w:val="1"/>
+    <w:semiHidden/>
     <w:unhideWhenUsed/>
   </w:style>
   <w:style w:type="table" w:default="1" w:styleId="TableNormal">
@@ -2051,4 +2694,16 @@
     </a:ext>
   </a:extLst>
 </a:theme>
+</file>
+
+<file path=customXml/item1.xml><?xml version="1.0" encoding="utf-8"?>
+<b:Sources xmlns:b="http://schemas.openxmlformats.org/officeDocument/2006/bibliography" xmlns="http://schemas.openxmlformats.org/officeDocument/2006/bibliography" SelectedStyle="\APASixthEditionOfficeOnline.xsl" StyleName="APA" Version="6"/>
+</file>
+
+<file path=customXml/itemProps1.xml><?xml version="1.0" encoding="utf-8"?>
+<ds:datastoreItem xmlns:ds="http://schemas.openxmlformats.org/officeDocument/2006/customXml" ds:itemID="{82D53E9E-5700-4F7B-942D-C58808F655A6}">
+  <ds:schemaRefs>
+    <ds:schemaRef ds:uri="http://schemas.openxmlformats.org/officeDocument/2006/bibliography"/>
+  </ds:schemaRefs>
+</ds:datastoreItem>
 </file>
</xml_diff>

<commit_message>
Updating the steps followed doc
</commit_message>
<xml_diff>
--- a/Steps Followed.docx
+++ b/Steps Followed.docx
@@ -5,10 +5,17 @@
     <w:p>
       <w:pPr>
         <w:spacing w:after="0"/>
-        <w:rPr>
-          <w:rFonts w:ascii="Times New Roman" w:hAnsi="Times New Roman" w:cs="Times New Roman"/>
-        </w:rPr>
-      </w:pPr>
+        <w:jc w:val="center"/>
+        <w:rPr>
+          <w:rFonts w:ascii="Times New Roman" w:hAnsi="Times New Roman" w:cs="Times New Roman"/>
+        </w:rPr>
+      </w:pPr>
+      <w:r>
+        <w:rPr>
+          <w:rFonts w:ascii="Times New Roman" w:hAnsi="Times New Roman" w:cs="Times New Roman"/>
+        </w:rPr>
+        <w:t>Power BI Workshop</w:t>
+      </w:r>
     </w:p>
     <w:p>
       <w:pPr>
@@ -1145,25 +1152,7 @@
           <w:b/>
           <w:bCs/>
         </w:rPr>
-        <w:t xml:space="preserve">3: Generating a </w:t>
-      </w:r>
-      <w:proofErr w:type="spellStart"/>
-      <w:r>
-        <w:rPr>
-          <w:rFonts w:ascii="Times New Roman" w:hAnsi="Times New Roman" w:cs="Times New Roman"/>
-          <w:b/>
-          <w:bCs/>
-        </w:rPr>
-        <w:t>Treemap</w:t>
-      </w:r>
-      <w:proofErr w:type="spellEnd"/>
-      <w:r>
-        <w:rPr>
-          <w:rFonts w:ascii="Times New Roman" w:hAnsi="Times New Roman" w:cs="Times New Roman"/>
-          <w:b/>
-          <w:bCs/>
-        </w:rPr>
-        <w:t xml:space="preserve"> for Revenue by Manufacturer  </w:t>
+        <w:t xml:space="preserve">3: Generating a Treemap for Revenue by Manufacturer  </w:t>
       </w:r>
     </w:p>
     <w:p>
@@ -1221,21 +1210,7 @@
         <w:rPr>
           <w:rFonts w:ascii="Times New Roman" w:hAnsi="Times New Roman" w:cs="Times New Roman"/>
         </w:rPr>
-        <w:t xml:space="preserve">Created a </w:t>
-      </w:r>
-      <w:proofErr w:type="spellStart"/>
-      <w:r>
-        <w:rPr>
-          <w:rFonts w:ascii="Times New Roman" w:hAnsi="Times New Roman" w:cs="Times New Roman"/>
-        </w:rPr>
-        <w:t>treemap</w:t>
-      </w:r>
-      <w:proofErr w:type="spellEnd"/>
-      <w:r>
-        <w:rPr>
-          <w:rFonts w:ascii="Times New Roman" w:hAnsi="Times New Roman" w:cs="Times New Roman"/>
-        </w:rPr>
-        <w:t xml:space="preserve"> that displays revenue by manufacturer, allowing users to quickly see each manufacturer's share.  </w:t>
+        <w:t xml:space="preserve">Created a treemap that displays revenue by manufacturer, allowing users to quickly see each manufacturer's share.  </w:t>
       </w:r>
     </w:p>
     <w:p>
@@ -1271,21 +1246,7 @@
         <w:rPr>
           <w:rFonts w:ascii="Times New Roman" w:hAnsi="Times New Roman" w:cs="Times New Roman"/>
         </w:rPr>
-        <w:t xml:space="preserve">: This filtered </w:t>
-      </w:r>
-      <w:proofErr w:type="spellStart"/>
-      <w:r>
-        <w:rPr>
-          <w:rFonts w:ascii="Times New Roman" w:hAnsi="Times New Roman" w:cs="Times New Roman"/>
-        </w:rPr>
-        <w:t>treemap</w:t>
-      </w:r>
-      <w:proofErr w:type="spellEnd"/>
-      <w:r>
-        <w:rPr>
-          <w:rFonts w:ascii="Times New Roman" w:hAnsi="Times New Roman" w:cs="Times New Roman"/>
-        </w:rPr>
-        <w:t xml:space="preserve"> offers a simplified view, focusing only on major competitors, making it easier to track significant players in the market.</w:t>
+        <w:t>: This filtered treemap offers a simplified view, focusing only on major competitors, making it easier to track significant players in the market.</w:t>
       </w:r>
     </w:p>
     <w:p>
@@ -1347,21 +1308,7 @@
         <w:rPr>
           <w:rFonts w:ascii="Times New Roman" w:hAnsi="Times New Roman" w:cs="Times New Roman"/>
         </w:rPr>
-        <w:t xml:space="preserve">: </w:t>
-      </w:r>
-      <w:proofErr w:type="spellStart"/>
-      <w:r>
-        <w:rPr>
-          <w:rFonts w:ascii="Times New Roman" w:hAnsi="Times New Roman" w:cs="Times New Roman"/>
-        </w:rPr>
-        <w:t>Analyze</w:t>
-      </w:r>
-      <w:proofErr w:type="spellEnd"/>
-      <w:r>
-        <w:rPr>
-          <w:rFonts w:ascii="Times New Roman" w:hAnsi="Times New Roman" w:cs="Times New Roman"/>
-        </w:rPr>
-        <w:t xml:space="preserve"> revenue trends over time to identify any seasonal or cyclical patterns.  </w:t>
+        <w:t xml:space="preserve">: Analyze revenue trends over time to identify any seasonal or cyclical patterns.  </w:t>
       </w:r>
     </w:p>
     <w:p>
@@ -1433,21 +1380,7 @@
         <w:rPr>
           <w:rFonts w:ascii="Times New Roman" w:hAnsi="Times New Roman" w:cs="Times New Roman"/>
         </w:rPr>
-        <w:t xml:space="preserve">: This visualization enables stakeholders to </w:t>
-      </w:r>
-      <w:proofErr w:type="spellStart"/>
-      <w:r>
-        <w:rPr>
-          <w:rFonts w:ascii="Times New Roman" w:hAnsi="Times New Roman" w:cs="Times New Roman"/>
-        </w:rPr>
-        <w:t>analyze</w:t>
-      </w:r>
-      <w:proofErr w:type="spellEnd"/>
-      <w:r>
-        <w:rPr>
-          <w:rFonts w:ascii="Times New Roman" w:hAnsi="Times New Roman" w:cs="Times New Roman"/>
-        </w:rPr>
-        <w:t xml:space="preserve"> revenue fluctuations across time, providing insights into patterns that may influence strategic decisions.</w:t>
+        <w:t>: This visualization enables stakeholders to analyze revenue fluctuations across time, providing insights into patterns that may influence strategic decisions.</w:t>
       </w:r>
     </w:p>
     <w:p>

</xml_diff>